<commit_message>
Update dataset & project document
</commit_message>
<xml_diff>
--- a/Dokumen/05_Proyek_PDB.docx
+++ b/Dokumen/05_Proyek_PDB.docx
@@ -77,7 +77,7 @@
           <w:szCs w:val="32"/>
           <w:rtl w:val="0"/>
         </w:rPr>
-        <w:t xml:space="preserve"> pada Streaming Data Twitter</w:t>
+        <w:t xml:space="preserve"> pada Streaming Data Twitter untuk Review Produk Miniso</w:t>
       </w:r>
     </w:p>
     <w:p>
@@ -246,7 +246,27 @@
           <w:szCs w:val="32"/>
           <w:rtl w:val="0"/>
         </w:rPr>
-        <w:t xml:space="preserve">12S18009 – Novita Enjelia Hutapea </w:t>
+        <w:t xml:space="preserve">12S18009 – Novita </w:t>
+      </w:r>
+      <w:r>
+        <w:rPr>
+          <w:rFonts w:ascii="Times New Roman" w:cs="Times New Roman" w:eastAsia="Times New Roman" w:hAnsi="Times New Roman"/>
+          <w:b w:val="1"/>
+          <w:sz w:val="32"/>
+          <w:szCs w:val="32"/>
+          <w:rtl w:val="0"/>
+        </w:rPr>
+        <w:t xml:space="preserve">Enjelia</w:t>
+      </w:r>
+      <w:r>
+        <w:rPr>
+          <w:rFonts w:ascii="Times New Roman" w:cs="Times New Roman" w:eastAsia="Times New Roman" w:hAnsi="Times New Roman"/>
+          <w:b w:val="1"/>
+          <w:sz w:val="32"/>
+          <w:szCs w:val="32"/>
+          <w:rtl w:val="0"/>
+        </w:rPr>
+        <w:t xml:space="preserve"> Hutapea </w:t>
       </w:r>
     </w:p>
     <w:p>
@@ -268,7 +288,27 @@
           <w:szCs w:val="32"/>
           <w:rtl w:val="0"/>
         </w:rPr>
-        <w:t xml:space="preserve">12S18041 – Merika H. Manurung </w:t>
+        <w:t xml:space="preserve">12S18041 – </w:t>
+      </w:r>
+      <w:r>
+        <w:rPr>
+          <w:rFonts w:ascii="Times New Roman" w:cs="Times New Roman" w:eastAsia="Times New Roman" w:hAnsi="Times New Roman"/>
+          <w:b w:val="1"/>
+          <w:sz w:val="32"/>
+          <w:szCs w:val="32"/>
+          <w:rtl w:val="0"/>
+        </w:rPr>
+        <w:t xml:space="preserve">Merika H</w:t>
+      </w:r>
+      <w:r>
+        <w:rPr>
+          <w:rFonts w:ascii="Times New Roman" w:cs="Times New Roman" w:eastAsia="Times New Roman" w:hAnsi="Times New Roman"/>
+          <w:b w:val="1"/>
+          <w:sz w:val="32"/>
+          <w:szCs w:val="32"/>
+          <w:rtl w:val="0"/>
+        </w:rPr>
+        <w:t xml:space="preserve">. Manurung </w:t>
       </w:r>
     </w:p>
     <w:p>
@@ -954,7 +994,7 @@
           <w:szCs w:val="24"/>
           <w:rtl w:val="0"/>
         </w:rPr>
-        <w:t xml:space="preserve">Berdasarkan uraian pada latar belakang dapat dirumuskan permasalahannya yaitu bagaimana menganalisis dan mengklasifikasi sentimen melalui tweet di twitter dengan objek review yang diberikan pada produk Miniso</w:t>
+        <w:t xml:space="preserve">Berdasarkan uraian pada latar belakang dapat dirumuskan permasalahannya yaitu bagaimana menganalisis dan mengklasifikasi sentimen melalui tweet di twitter dengan objek review yang diberikan pada produk Miniso.</w:t>
       </w:r>
       <w:r>
         <w:rPr>
@@ -1009,7 +1049,7 @@
           <w:szCs w:val="24"/>
           <w:rtl w:val="0"/>
         </w:rPr>
-        <w:t xml:space="preserve">Mengetahui bagaimana pengaruh algoritma  terhadap proses analisis sentimen untuk review yang diberikan pada produk Miniso</w:t>
+        <w:t xml:space="preserve">Mengetahui pengaruh algoritma  terhadap proses analisis sentimen untuk review yang diberikan pada produk Miniso</w:t>
       </w:r>
     </w:p>
     <w:p>
@@ -1339,33 +1379,17 @@
           <w:rFonts w:ascii="Times New Roman" w:cs="Times New Roman" w:eastAsia="Times New Roman" w:hAnsi="Times New Roman"/>
           <w:sz w:val="24"/>
           <w:szCs w:val="24"/>
-          <w:rtl w:val="0"/>
-        </w:rPr>
-        <w:t xml:space="preserve">Gambaran arsitektur …</w:t>
-      </w:r>
-      <w:r>
-        <w:rPr>
-          <w:rtl w:val="0"/>
-        </w:rPr>
-      </w:r>
-    </w:p>
-    <w:p>
-      <w:pPr>
-        <w:jc w:val="center"/>
-        <w:rPr/>
-      </w:pPr>
-      <w:r>
-        <w:rPr/>
+        </w:rPr>
         <w:drawing>
           <wp:inline distB="114300" distT="114300" distL="114300" distR="114300">
-            <wp:extent cx="3759038" cy="3514700"/>
+            <wp:extent cx="5731200" cy="3810000"/>
             <wp:effectExtent b="0" l="0" r="0" t="0"/>
-            <wp:docPr id="1" name="image2.jpg"/>
+            <wp:docPr id="1" name="image2.png"/>
             <a:graphic>
               <a:graphicData uri="http://schemas.openxmlformats.org/drawingml/2006/picture">
                 <pic:pic>
                   <pic:nvPicPr>
-                    <pic:cNvPr id="0" name="image2.jpg"/>
+                    <pic:cNvPr id="0" name="image2.png"/>
                     <pic:cNvPicPr preferRelativeResize="0"/>
                   </pic:nvPicPr>
                   <pic:blipFill>
@@ -1378,7 +1402,7 @@
                   <pic:spPr>
                     <a:xfrm>
                       <a:off x="0" y="0"/>
-                      <a:ext cx="3759038" cy="3514700"/>
+                      <a:ext cx="5731200" cy="3810000"/>
                     </a:xfrm>
                     <a:prstGeom prst="rect"/>
                     <a:ln/>
@@ -1397,6 +1421,263 @@
     </w:p>
     <w:p>
       <w:pPr>
+        <w:jc w:val="center"/>
+        <w:rPr/>
+      </w:pPr>
+      <w:r>
+        <w:rPr>
+          <w:rtl w:val="0"/>
+        </w:rPr>
+      </w:r>
+    </w:p>
+    <w:p>
+      <w:pPr>
+        <w:jc w:val="both"/>
+        <w:rPr>
+          <w:rFonts w:ascii="Times New Roman" w:cs="Times New Roman" w:eastAsia="Times New Roman" w:hAnsi="Times New Roman"/>
+          <w:sz w:val="24"/>
+          <w:szCs w:val="24"/>
+        </w:rPr>
+      </w:pPr>
+      <w:r>
+        <w:rPr>
+          <w:rFonts w:ascii="Times New Roman" w:cs="Times New Roman" w:eastAsia="Times New Roman" w:hAnsi="Times New Roman"/>
+          <w:b w:val="1"/>
+          <w:sz w:val="24"/>
+          <w:szCs w:val="24"/>
+          <w:rtl w:val="0"/>
+        </w:rPr>
+        <w:t xml:space="preserve">Data Source, </w:t>
+      </w:r>
+      <w:r>
+        <w:rPr>
+          <w:rFonts w:ascii="Times New Roman" w:cs="Times New Roman" w:eastAsia="Times New Roman" w:hAnsi="Times New Roman"/>
+          <w:sz w:val="24"/>
+          <w:szCs w:val="24"/>
+          <w:rtl w:val="0"/>
+        </w:rPr>
+        <w:t xml:space="preserve">data diambil menggunakan </w:t>
+      </w:r>
+      <w:r>
+        <w:rPr>
+          <w:rFonts w:ascii="Times New Roman" w:cs="Times New Roman" w:eastAsia="Times New Roman" w:hAnsi="Times New Roman"/>
+          <w:i w:val="1"/>
+          <w:sz w:val="24"/>
+          <w:szCs w:val="24"/>
+          <w:rtl w:val="0"/>
+        </w:rPr>
+        <w:t xml:space="preserve">developer credentials</w:t>
+      </w:r>
+      <w:r>
+        <w:rPr>
+          <w:rFonts w:ascii="Times New Roman" w:cs="Times New Roman" w:eastAsia="Times New Roman" w:hAnsi="Times New Roman"/>
+          <w:sz w:val="24"/>
+          <w:szCs w:val="24"/>
+          <w:rtl w:val="0"/>
+        </w:rPr>
+        <w:t xml:space="preserve"> untuk dapat melakukan autentikasi, dan terhubung dengan API dari twitter. Dengan memanfaatkan pustaka </w:t>
+      </w:r>
+      <w:r>
+        <w:rPr>
+          <w:rFonts w:ascii="Times New Roman" w:cs="Times New Roman" w:eastAsia="Times New Roman" w:hAnsi="Times New Roman"/>
+          <w:i w:val="1"/>
+          <w:sz w:val="24"/>
+          <w:szCs w:val="24"/>
+          <w:rtl w:val="0"/>
+        </w:rPr>
+        <w:t xml:space="preserve">tweepy </w:t>
+      </w:r>
+      <w:r>
+        <w:rPr>
+          <w:rFonts w:ascii="Times New Roman" w:cs="Times New Roman" w:eastAsia="Times New Roman" w:hAnsi="Times New Roman"/>
+          <w:sz w:val="24"/>
+          <w:szCs w:val="24"/>
+          <w:rtl w:val="0"/>
+        </w:rPr>
+        <w:t xml:space="preserve">data akan diekstrak dari versi API dengan arsip lengkap, yang kemudian akan di filter sesuai dengan </w:t>
+      </w:r>
+      <w:r>
+        <w:rPr>
+          <w:rFonts w:ascii="Times New Roman" w:cs="Times New Roman" w:eastAsia="Times New Roman" w:hAnsi="Times New Roman"/>
+          <w:i w:val="1"/>
+          <w:sz w:val="24"/>
+          <w:szCs w:val="24"/>
+          <w:rtl w:val="0"/>
+        </w:rPr>
+        <w:t xml:space="preserve">keyword </w:t>
+      </w:r>
+      <w:r>
+        <w:rPr>
+          <w:rFonts w:ascii="Times New Roman" w:cs="Times New Roman" w:eastAsia="Times New Roman" w:hAnsi="Times New Roman"/>
+          <w:sz w:val="24"/>
+          <w:szCs w:val="24"/>
+          <w:rtl w:val="0"/>
+        </w:rPr>
+        <w:t xml:space="preserve">yang akan digunakan pada pemodelan, data yang akan diberikan disimpan pada file dengan format CSV. Pada proses pengambilan data, penggunaan </w:t>
+      </w:r>
+      <w:r>
+        <w:rPr>
+          <w:rFonts w:ascii="Times New Roman" w:cs="Times New Roman" w:eastAsia="Times New Roman" w:hAnsi="Times New Roman"/>
+          <w:i w:val="1"/>
+          <w:sz w:val="24"/>
+          <w:szCs w:val="24"/>
+          <w:rtl w:val="0"/>
+        </w:rPr>
+        <w:t xml:space="preserve">socket </w:t>
+      </w:r>
+      <w:r>
+        <w:rPr>
+          <w:rFonts w:ascii="Times New Roman" w:cs="Times New Roman" w:eastAsia="Times New Roman" w:hAnsi="Times New Roman"/>
+          <w:sz w:val="24"/>
+          <w:szCs w:val="24"/>
+          <w:rtl w:val="0"/>
+        </w:rPr>
+        <w:t xml:space="preserve">TCP antara </w:t>
+      </w:r>
+      <w:r>
+        <w:rPr>
+          <w:rFonts w:ascii="Times New Roman" w:cs="Times New Roman" w:eastAsia="Times New Roman" w:hAnsi="Times New Roman"/>
+          <w:i w:val="1"/>
+          <w:sz w:val="24"/>
+          <w:szCs w:val="24"/>
+          <w:rtl w:val="0"/>
+        </w:rPr>
+        <w:t xml:space="preserve">tweepy </w:t>
+      </w:r>
+      <w:r>
+        <w:rPr>
+          <w:rFonts w:ascii="Times New Roman" w:cs="Times New Roman" w:eastAsia="Times New Roman" w:hAnsi="Times New Roman"/>
+          <w:sz w:val="24"/>
+          <w:szCs w:val="24"/>
+          <w:rtl w:val="0"/>
+        </w:rPr>
+        <w:t xml:space="preserve">dengan spark dimana </w:t>
+      </w:r>
+      <w:r>
+        <w:rPr>
+          <w:rFonts w:ascii="Times New Roman" w:cs="Times New Roman" w:eastAsia="Times New Roman" w:hAnsi="Times New Roman"/>
+          <w:i w:val="1"/>
+          <w:sz w:val="24"/>
+          <w:szCs w:val="24"/>
+          <w:rtl w:val="0"/>
+        </w:rPr>
+        <w:t xml:space="preserve">socket </w:t>
+      </w:r>
+      <w:r>
+        <w:rPr>
+          <w:rFonts w:ascii="Times New Roman" w:cs="Times New Roman" w:eastAsia="Times New Roman" w:hAnsi="Times New Roman"/>
+          <w:sz w:val="24"/>
+          <w:szCs w:val="24"/>
+          <w:rtl w:val="0"/>
+        </w:rPr>
+        <w:t xml:space="preserve">TCP akan membantu proses pengiriman tweet ke proses streaming spark. </w:t>
+      </w:r>
+    </w:p>
+    <w:p>
+      <w:pPr>
+        <w:jc w:val="both"/>
+        <w:rPr>
+          <w:rFonts w:ascii="Times New Roman" w:cs="Times New Roman" w:eastAsia="Times New Roman" w:hAnsi="Times New Roman"/>
+          <w:b w:val="1"/>
+          <w:sz w:val="24"/>
+          <w:szCs w:val="24"/>
+        </w:rPr>
+      </w:pPr>
+      <w:r>
+        <w:rPr>
+          <w:rFonts w:ascii="Times New Roman" w:cs="Times New Roman" w:eastAsia="Times New Roman" w:hAnsi="Times New Roman"/>
+          <w:b w:val="1"/>
+          <w:sz w:val="24"/>
+          <w:szCs w:val="24"/>
+          <w:rtl w:val="0"/>
+        </w:rPr>
+        <w:t xml:space="preserve">Real time data processing, </w:t>
+      </w:r>
+      <w:r>
+        <w:rPr>
+          <w:rFonts w:ascii="Times New Roman" w:cs="Times New Roman" w:eastAsia="Times New Roman" w:hAnsi="Times New Roman"/>
+          <w:sz w:val="24"/>
+          <w:szCs w:val="24"/>
+          <w:rtl w:val="0"/>
+        </w:rPr>
+        <w:t xml:space="preserve">dalam pengolahan data real time, akan digunakan apache spark sehingga data kemudian akan disimpan pada hadoop HDFS atau Hadoop Distributed File System dalam bentuk database.</w:t>
+      </w:r>
+      <w:r>
+        <w:rPr>
+          <w:rFonts w:ascii="Times New Roman" w:cs="Times New Roman" w:eastAsia="Times New Roman" w:hAnsi="Times New Roman"/>
+          <w:b w:val="1"/>
+          <w:sz w:val="24"/>
+          <w:szCs w:val="24"/>
+          <w:rtl w:val="0"/>
+        </w:rPr>
+        <w:t xml:space="preserve"> </w:t>
+      </w:r>
+    </w:p>
+    <w:p>
+      <w:pPr>
+        <w:jc w:val="both"/>
+        <w:rPr>
+          <w:rFonts w:ascii="Times New Roman" w:cs="Times New Roman" w:eastAsia="Times New Roman" w:hAnsi="Times New Roman"/>
+          <w:sz w:val="24"/>
+          <w:szCs w:val="24"/>
+        </w:rPr>
+      </w:pPr>
+      <w:r>
+        <w:rPr>
+          <w:rFonts w:ascii="Times New Roman" w:cs="Times New Roman" w:eastAsia="Times New Roman" w:hAnsi="Times New Roman"/>
+          <w:b w:val="1"/>
+          <w:sz w:val="24"/>
+          <w:szCs w:val="24"/>
+          <w:rtl w:val="0"/>
+        </w:rPr>
+        <w:t xml:space="preserve">Process analysis, </w:t>
+      </w:r>
+      <w:r>
+        <w:rPr>
+          <w:rFonts w:ascii="Times New Roman" w:cs="Times New Roman" w:eastAsia="Times New Roman" w:hAnsi="Times New Roman"/>
+          <w:sz w:val="24"/>
+          <w:szCs w:val="24"/>
+          <w:rtl w:val="0"/>
+        </w:rPr>
+        <w:t xml:space="preserve">kemudian dilanjutkan dengan proses analisis menggunakan Machine Learning dengan Spark MLib yang mendukung berbagai penggunaan algoritma. </w:t>
+      </w:r>
+    </w:p>
+    <w:p>
+      <w:pPr>
+        <w:jc w:val="both"/>
+        <w:rPr>
+          <w:rFonts w:ascii="Times New Roman" w:cs="Times New Roman" w:eastAsia="Times New Roman" w:hAnsi="Times New Roman"/>
+          <w:sz w:val="24"/>
+          <w:szCs w:val="24"/>
+        </w:rPr>
+      </w:pPr>
+      <w:r>
+        <w:rPr>
+          <w:rFonts w:ascii="Times New Roman" w:cs="Times New Roman" w:eastAsia="Times New Roman" w:hAnsi="Times New Roman"/>
+          <w:b w:val="1"/>
+          <w:sz w:val="24"/>
+          <w:szCs w:val="24"/>
+          <w:rtl w:val="0"/>
+        </w:rPr>
+        <w:t xml:space="preserve">Visualization</w:t>
+      </w:r>
+      <w:r>
+        <w:rPr>
+          <w:rFonts w:ascii="Times New Roman" w:cs="Times New Roman" w:eastAsia="Times New Roman" w:hAnsi="Times New Roman"/>
+          <w:sz w:val="24"/>
+          <w:szCs w:val="24"/>
+          <w:rtl w:val="0"/>
+        </w:rPr>
+        <w:t xml:space="preserve">, data yang telah berhasil didapatkan dengan melalui proses tersebut kemudian akan divisualisasikan dengan memanfaatkan beberapa pustaka yang telah disediakan oleh Python. </w:t>
+      </w:r>
+      <w:r>
+        <w:rPr>
+          <w:rtl w:val="0"/>
+        </w:rPr>
+      </w:r>
+    </w:p>
+    <w:p>
+      <w:pPr>
         <w:pStyle w:val="Heading3"/>
         <w:rPr>
           <w:rFonts w:ascii="Times New Roman" w:cs="Times New Roman" w:eastAsia="Times New Roman" w:hAnsi="Times New Roman"/>
@@ -2139,7 +2420,17 @@
           <w:szCs w:val="24"/>
           <w:rtl w:val="0"/>
         </w:rPr>
-        <w:t xml:space="preserve">3.2 Data Preparation dan Exploratory Data Analysis (EDA)</w:t>
+        <w:t xml:space="preserve">3.2 Data Preparation </w:t>
+      </w:r>
+    </w:p>
+    <w:p>
+      <w:pPr>
+        <w:rPr/>
+      </w:pPr>
+      <w:r>
+        <w:rPr>
+          <w:rtl w:val="0"/>
+        </w:rPr>
       </w:r>
     </w:p>
     <w:p>

</xml_diff>